<commit_message>
user stats page updated UI & update of service functions
</commit_message>
<xml_diff>
--- a/BoleBiljart.docx
+++ b/BoleBiljart.docx
@@ -212,6 +212,25 @@
           <w:bCs/>
         </w:rPr>
         <w:t>OK</w:t>
+      </w:r>
+    </w:p>
+    <w:p>
+      <w:pPr>
+        <w:pStyle w:val="BodyText"/>
+        <w:bidi w:val="0"/>
+        <w:spacing w:before="0" w:after="140"/>
+        <w:jc w:val="left"/>
+        <w:rPr>
+          <w:b/>
+          <w:bCs/>
+        </w:rPr>
+      </w:pPr>
+      <w:r>
+        <w:rPr>
+          <w:b/>
+          <w:bCs/>
+        </w:rPr>
+        <w:t>custom nav nog toevoegen aan gameedit en userstats</w:t>
       </w:r>
     </w:p>
     <w:p>

</xml_diff>

<commit_message>
update before gamehistorypage gets update with real avatars
</commit_message>
<xml_diff>
--- a/BoleBiljart.docx
+++ b/BoleBiljart.docx
@@ -164,21 +164,7 @@
           <w:b w:val="false"/>
           <w:bCs w:val="false"/>
         </w:rPr>
-        <w:t>Tabbar</w:t>
-      </w:r>
-      <w:r>
-        <w:rPr>
-          <w:b w:val="false"/>
-          <w:bCs w:val="false"/>
-        </w:rPr>
-        <w:t xml:space="preserve"> </w:t>
-      </w:r>
-      <w:r>
-        <w:rPr>
-          <w:b w:val="false"/>
-          <w:bCs w:val="false"/>
-        </w:rPr>
-        <w:t xml:space="preserve">optimaliseren qua opmaak </w:t>
+        <w:t xml:space="preserve">Tabbar optimaliseren qua opmaak </w:t>
       </w:r>
       <w:r>
         <w:rPr>
@@ -227,104 +213,357 @@
       </w:pPr>
       <w:r>
         <w:rPr>
-          <w:b/>
-          <w:bCs/>
+          <w:b w:val="false"/>
+          <w:bCs w:val="false"/>
         </w:rPr>
         <w:t>custom nav nog toevoegen aan gameedit en userstats</w:t>
       </w:r>
-    </w:p>
-    <w:p>
-      <w:pPr>
-        <w:pStyle w:val="BodyText"/>
-        <w:bidi w:val="0"/>
-        <w:spacing w:before="0" w:after="140"/>
-        <w:jc w:val="left"/>
-        <w:rPr>
-          <w:b w:val="false"/>
-          <w:bCs w:val="false"/>
-        </w:rPr>
-      </w:pPr>
-      <w:r>
-        <w:rPr>
-          <w:b w:val="false"/>
-          <w:bCs w:val="false"/>
-        </w:rPr>
-        <w:t>GameAddEdit: datum verwerken</w:t>
-      </w:r>
-    </w:p>
-    <w:p>
-      <w:pPr>
-        <w:pStyle w:val="BodyText"/>
-        <w:bidi w:val="0"/>
-        <w:spacing w:before="0" w:after="140"/>
-        <w:jc w:val="left"/>
-        <w:rPr>
-          <w:b w:val="false"/>
-          <w:bCs w:val="false"/>
-        </w:rPr>
-      </w:pPr>
-      <w:r>
-        <w:rPr>
-          <w:b w:val="false"/>
-          <w:bCs w:val="false"/>
-        </w:rPr>
-        <w:t>GameAddEdit: delete knop</w:t>
-      </w:r>
-    </w:p>
-    <w:p>
-      <w:pPr>
-        <w:pStyle w:val="BodyText"/>
-        <w:bidi w:val="0"/>
-        <w:spacing w:before="0" w:after="140"/>
-        <w:jc w:val="left"/>
-        <w:rPr>
-          <w:b w:val="false"/>
-          <w:bCs w:val="false"/>
-        </w:rPr>
-      </w:pPr>
-      <w:r>
-        <w:rPr>
-          <w:b w:val="false"/>
-          <w:bCs w:val="false"/>
-        </w:rPr>
-        <w:t>UserStats: logout knop</w:t>
-      </w:r>
-    </w:p>
-    <w:p>
-      <w:pPr>
-        <w:pStyle w:val="BodyText"/>
-        <w:bidi w:val="0"/>
-        <w:spacing w:before="0" w:after="140"/>
-        <w:jc w:val="left"/>
-        <w:rPr>
-          <w:b w:val="false"/>
-          <w:bCs w:val="false"/>
-        </w:rPr>
-      </w:pPr>
-      <w:r>
-        <w:rPr>
-          <w:b w:val="false"/>
-          <w:bCs w:val="false"/>
-        </w:rPr>
-        <w:t>UserStats: styling</w:t>
-      </w:r>
-    </w:p>
-    <w:p>
-      <w:pPr>
-        <w:pStyle w:val="BodyText"/>
-        <w:bidi w:val="0"/>
-        <w:spacing w:before="0" w:after="140"/>
-        <w:jc w:val="left"/>
-        <w:rPr>
-          <w:b w:val="false"/>
-          <w:bCs w:val="false"/>
-        </w:rPr>
-      </w:pPr>
-      <w:r>
-        <w:rPr>
-          <w:b w:val="false"/>
-          <w:bCs w:val="false"/>
-        </w:rPr>
+      <w:r>
+        <w:rPr>
+          <w:b/>
+          <w:bCs/>
+        </w:rPr>
+        <w:t xml:space="preserve"> OK</w:t>
+      </w:r>
+    </w:p>
+    <w:p>
+      <w:pPr>
+        <w:pStyle w:val="BodyText"/>
+        <w:bidi w:val="0"/>
+        <w:spacing w:before="0" w:after="140"/>
+        <w:jc w:val="left"/>
+        <w:rPr>
+          <w:b w:val="false"/>
+          <w:bCs w:val="false"/>
+        </w:rPr>
+      </w:pPr>
+      <w:r>
+        <w:rPr>
+          <w:b w:val="false"/>
+          <w:bCs w:val="false"/>
+        </w:rPr>
+        <w:t xml:space="preserve">GameAddEdit: datum verwerken </w:t>
+      </w:r>
+      <w:r>
+        <w:rPr>
+          <w:b/>
+          <w:bCs/>
+        </w:rPr>
+        <w:t>OK</w:t>
+      </w:r>
+    </w:p>
+    <w:p>
+      <w:pPr>
+        <w:pStyle w:val="BodyText"/>
+        <w:bidi w:val="0"/>
+        <w:spacing w:before="0" w:after="140"/>
+        <w:jc w:val="left"/>
+        <w:rPr>
+          <w:b/>
+          <w:bCs/>
+        </w:rPr>
+      </w:pPr>
+      <w:r>
+        <w:rPr>
+          <w:b w:val="false"/>
+          <w:bCs w:val="false"/>
+        </w:rPr>
+        <w:t xml:space="preserve">Automatisch Anoniem inloggen in loginViewModel toevoegen </w:t>
+      </w:r>
+      <w:r>
+        <w:rPr>
+          <w:b/>
+          <w:bCs/>
+        </w:rPr>
+        <w:t>OK</w:t>
+      </w:r>
+    </w:p>
+    <w:p>
+      <w:pPr>
+        <w:pStyle w:val="BodyText"/>
+        <w:bidi w:val="0"/>
+        <w:spacing w:before="0" w:after="140"/>
+        <w:jc w:val="left"/>
+        <w:rPr>
+          <w:b/>
+          <w:bCs/>
+        </w:rPr>
+      </w:pPr>
+      <w:r>
+        <w:rPr>
+          <w:b w:val="false"/>
+          <w:bCs w:val="false"/>
+        </w:rPr>
+        <w:t xml:space="preserve">GameAddEdit: delete knop </w:t>
+      </w:r>
+      <w:r>
+        <w:rPr>
+          <w:b/>
+          <w:bCs/>
+        </w:rPr>
+        <w:t>OK</w:t>
+      </w:r>
+    </w:p>
+    <w:p>
+      <w:pPr>
+        <w:pStyle w:val="BodyText"/>
+        <w:bidi w:val="0"/>
+        <w:spacing w:before="0" w:after="140"/>
+        <w:jc w:val="left"/>
+        <w:rPr>
+          <w:b w:val="false"/>
+          <w:bCs w:val="false"/>
+        </w:rPr>
+      </w:pPr>
+      <w:r>
+        <w:rPr>
+          <w:b w:val="false"/>
+          <w:bCs w:val="false"/>
+        </w:rPr>
+        <w:t xml:space="preserve">GameAddEdit: checken of users wel bestaan </w:t>
+      </w:r>
+      <w:r>
+        <w:rPr>
+          <w:b/>
+          <w:bCs/>
+        </w:rPr>
+        <w:t>OK</w:t>
+      </w:r>
+    </w:p>
+    <w:p>
+      <w:pPr>
+        <w:pStyle w:val="BodyText"/>
+        <w:bidi w:val="0"/>
+        <w:spacing w:before="0" w:after="140"/>
+        <w:jc w:val="left"/>
+        <w:rPr>
+          <w:b/>
+          <w:bCs/>
+        </w:rPr>
+      </w:pPr>
+      <w:r>
+        <w:rPr>
+          <w:b w:val="false"/>
+          <w:bCs w:val="false"/>
+        </w:rPr>
+        <w:t xml:space="preserve">UserStats: logout knop </w:t>
+      </w:r>
+      <w:r>
+        <w:rPr>
+          <w:b/>
+          <w:bCs/>
+        </w:rPr>
+        <w:t>OK</w:t>
+      </w:r>
+    </w:p>
+    <w:p>
+      <w:pPr>
+        <w:pStyle w:val="BodyText"/>
+        <w:bidi w:val="0"/>
+        <w:spacing w:before="0" w:after="140"/>
+        <w:jc w:val="left"/>
+        <w:rPr>
+          <w:b/>
+          <w:bCs/>
+        </w:rPr>
+      </w:pPr>
+      <w:r>
+        <w:rPr>
+          <w:b w:val="false"/>
+          <w:bCs w:val="false"/>
+        </w:rPr>
+        <w:t xml:space="preserve">UserStats: styling </w:t>
+      </w:r>
+      <w:r>
+        <w:rPr>
+          <w:b/>
+          <w:bCs/>
+        </w:rPr>
+        <w:t>OK</w:t>
+      </w:r>
+    </w:p>
+    <w:p>
+      <w:pPr>
+        <w:pStyle w:val="BodyText"/>
+        <w:bidi w:val="0"/>
+        <w:spacing w:before="0" w:after="140"/>
+        <w:jc w:val="left"/>
+        <w:rPr>
+          <w:b/>
+          <w:bCs/>
+        </w:rPr>
+      </w:pPr>
+      <w:r>
+        <w:rPr>
+          <w:b w:val="false"/>
+          <w:bCs w:val="false"/>
+        </w:rPr>
+        <w:t xml:space="preserve">Algemene Styling verzorgen </w:t>
+      </w:r>
+      <w:r>
+        <w:rPr>
+          <w:b/>
+          <w:bCs/>
+        </w:rPr>
+        <w:t>OK</w:t>
+      </w:r>
+    </w:p>
+    <w:p>
+      <w:pPr>
+        <w:pStyle w:val="BodyText"/>
+        <w:bidi w:val="0"/>
+        <w:spacing w:before="0" w:after="140"/>
+        <w:jc w:val="left"/>
+        <w:rPr>
+          <w:b/>
+          <w:bCs/>
+        </w:rPr>
+      </w:pPr>
+      <w:r>
+        <w:rPr>
+          <w:b w:val="false"/>
+          <w:bCs w:val="false"/>
+        </w:rPr>
+        <w:t xml:space="preserve">Bij registreren controleren of username al bestaat via GlobalLookup service. </w:t>
+      </w:r>
+      <w:r>
+        <w:rPr>
+          <w:b/>
+          <w:bCs/>
+        </w:rPr>
+        <w:t>OK</w:t>
+      </w:r>
+    </w:p>
+    <w:p>
+      <w:pPr>
+        <w:pStyle w:val="BodyText"/>
+        <w:bidi w:val="0"/>
+        <w:spacing w:before="0" w:after="140"/>
+        <w:jc w:val="left"/>
+        <w:rPr>
+          <w:b w:val="false"/>
+          <w:bCs w:val="false"/>
+        </w:rPr>
+      </w:pPr>
+      <w:r>
+        <w:rPr>
+          <w:b w:val="false"/>
+          <w:bCs w:val="false"/>
+        </w:rPr>
+        <w:t>GameHistory uitwerken per jaar/maand + edit knop</w:t>
+      </w:r>
+    </w:p>
+    <w:p>
+      <w:pPr>
+        <w:pStyle w:val="BodyText"/>
+        <w:bidi w:val="0"/>
+        <w:spacing w:before="0" w:after="140"/>
+        <w:jc w:val="left"/>
+        <w:rPr>
+          <w:b w:val="false"/>
+          <w:bCs w:val="false"/>
+        </w:rPr>
+      </w:pPr>
+      <w:r>
+        <w:rPr>
+          <w:b w:val="false"/>
+          <w:bCs w:val="false"/>
+        </w:rPr>
+        <w:t xml:space="preserve">Avatars toevoegen </w:t>
+      </w:r>
+      <w:r>
+        <w:rPr>
+          <w:b w:val="false"/>
+          <w:bCs w:val="false"/>
+        </w:rPr>
+        <w:t>+ juiste avatar tonen in userstats en juiste bij gamehistory</w:t>
+      </w:r>
+    </w:p>
+    <w:p>
+      <w:pPr>
+        <w:pStyle w:val="BodyText"/>
+        <w:bidi w:val="0"/>
+        <w:spacing w:before="0" w:after="140"/>
+        <w:jc w:val="left"/>
+        <w:rPr>
+          <w:b w:val="false"/>
+          <w:bCs w:val="false"/>
+        </w:rPr>
+      </w:pPr>
+      <w:r>
+        <w:rPr>
+          <w:b w:val="false"/>
+          <w:bCs w:val="false"/>
+        </w:rPr>
+        <w:t>User verwijderd zijn account → uit lookup table halen en dergelijke</w:t>
+      </w:r>
+    </w:p>
+    <w:p>
+      <w:pPr>
+        <w:pStyle w:val="BodyText"/>
+        <w:bidi w:val="0"/>
+        <w:spacing w:before="0" w:after="140"/>
+        <w:jc w:val="left"/>
+        <w:rPr>
+          <w:b w:val="false"/>
+          <w:bCs w:val="false"/>
+        </w:rPr>
+      </w:pPr>
+      <w:r>
+        <w:rPr>
+          <w:b w:val="false"/>
+          <w:bCs w:val="false"/>
+        </w:rPr>
+        <w:t>Implementeren spel verwijderen</w:t>
+      </w:r>
+    </w:p>
+    <w:p>
+      <w:pPr>
+        <w:pStyle w:val="BodyText"/>
+        <w:bidi w:val="0"/>
+        <w:spacing w:before="0" w:after="140"/>
+        <w:jc w:val="left"/>
+        <w:rPr>
+          <w:b w:val="false"/>
+          <w:bCs w:val="false"/>
+        </w:rPr>
+      </w:pPr>
+      <w:r>
+        <w:rPr>
+          <w:b w:val="false"/>
+          <w:bCs w:val="false"/>
+        </w:rPr>
+      </w:r>
+    </w:p>
+    <w:p>
+      <w:pPr>
+        <w:pStyle w:val="BodyText"/>
+        <w:bidi w:val="0"/>
+        <w:spacing w:before="0" w:after="140"/>
+        <w:jc w:val="left"/>
+        <w:rPr>
+          <w:b w:val="false"/>
+          <w:bCs w:val="false"/>
+        </w:rPr>
+      </w:pPr>
+      <w:r>
+        <w:rPr/>
+        <w:t>Tabbar onclick/activate geeft hij background een lichtere en nadien zwarte kleur, dit moet weg</w:t>
+      </w:r>
+    </w:p>
+    <w:p>
+      <w:pPr>
+        <w:pStyle w:val="BodyText"/>
+        <w:bidi w:val="0"/>
+        <w:spacing w:before="0" w:after="140"/>
+        <w:jc w:val="left"/>
+        <w:rPr>
+          <w:b w:val="false"/>
+          <w:bCs w:val="false"/>
+        </w:rPr>
+      </w:pPr>
+      <w:r>
+        <w:rPr/>
         <w:t>User automatisch ingelogd laten bij volgende opstart</w:t>
       </w:r>
     </w:p>
@@ -344,33 +583,7 @@
           <w:b w:val="false"/>
           <w:bCs w:val="false"/>
         </w:rPr>
-        <w:t xml:space="preserve">Algemene </w:t>
-      </w:r>
-      <w:r>
-        <w:rPr>
-          <w:b w:val="false"/>
-          <w:bCs w:val="false"/>
-        </w:rPr>
-        <w:t>Styling verzorgen</w:t>
-      </w:r>
-    </w:p>
-    <w:p>
-      <w:pPr>
-        <w:pStyle w:val="BodyText"/>
-        <w:bidi w:val="0"/>
-        <w:spacing w:before="0" w:after="140"/>
-        <w:jc w:val="left"/>
-        <w:rPr>
-          <w:b w:val="false"/>
-          <w:bCs w:val="false"/>
-        </w:rPr>
-      </w:pPr>
-      <w:r>
-        <w:rPr>
-          <w:b w:val="false"/>
-          <w:bCs w:val="false"/>
-        </w:rPr>
-        <w:t>GameHistory uitwerken per jaar/maand + edit knop</w:t>
+        <w:t>de Uid van het spel dat voor records zorgt meegeven aan user model. Zo kan het record naar beneden worden gewijzigd.</w:t>
       </w:r>
     </w:p>
     <w:sectPr>
@@ -683,7 +896,7 @@
   </w:style>
   <w:style w:type="paragraph" w:styleId="Heading2">
     <w:name w:val="heading 2"/>
-    <w:basedOn w:val="Kopuser"/>
+    <w:basedOn w:val="Kop"/>
     <w:next w:val="BodyText"/>
     <w:qFormat/>
     <w:pPr>
@@ -776,7 +989,7 @@
   </w:style>
   <w:style w:type="paragraph" w:styleId="Title">
     <w:name w:val="Title"/>
-    <w:basedOn w:val="Kopuser"/>
+    <w:basedOn w:val="Kop"/>
     <w:next w:val="BodyText"/>
     <w:qFormat/>
     <w:pPr>

</xml_diff>